<commit_message>
Fixed some typos in my report.
</commit_message>
<xml_diff>
--- a/EE235 Lab 7 Report.docx
+++ b/EE235 Lab 7 Report.docx
@@ -18,7 +18,19 @@
         <w:rPr>
           <w:noProof/>
         </w:rPr>
-        <w:t xml:space="preserve">part 2 of this program, here’s my </w:t>
+        <w:t xml:space="preserve">part 2 of this program, here’s </w:t>
+      </w:r>
+      <w:r>
+        <w:rPr>
+          <w:noProof/>
+        </w:rPr>
+        <w:t>the solution</w:t>
+      </w:r>
+      <w:r>
+        <w:rPr>
+          <w:noProof/>
+        </w:rPr>
+        <w:t xml:space="preserve"> </w:t>
       </w:r>
       <w:r>
         <w:rPr>
@@ -60,8 +72,42 @@
         </w:numPr>
       </w:pPr>
       <w:r>
-        <w:t>I simply set up a loop in the same way as before, but this time it compares both the upper bit register and the lower bit register to make sure it hasn’t exceeded 9999.</w:t>
-      </w:r>
+        <w:t>S</w:t>
+      </w:r>
+      <w:r>
+        <w:t xml:space="preserve">et up a loop in the same way </w:t>
+      </w:r>
+      <w:r>
+        <w:t>we have</w:t>
+      </w:r>
+      <w:r>
+        <w:t xml:space="preserve"> before, but this time </w:t>
+      </w:r>
+      <w:r>
+        <w:t>have it</w:t>
+      </w:r>
+      <w:r>
+        <w:t xml:space="preserve"> compare both the upper bit register and the lower bit register to make sure it </w:t>
+      </w:r>
+      <w:proofErr w:type="spellStart"/>
+      <w:r>
+        <w:t>lpcnt</w:t>
+      </w:r>
+      <w:proofErr w:type="spellEnd"/>
+      <w:r>
+        <w:t xml:space="preserve"> has</w:t>
+      </w:r>
+      <w:r>
+        <w:t>n</w:t>
+      </w:r>
+      <w:r>
+        <w:t>’t</w:t>
+      </w:r>
+      <w:r>
+        <w:t xml:space="preserve"> exceeded 9999.</w:t>
+      </w:r>
+      <w:bookmarkStart w:id="0" w:name="_GoBack"/>
+      <w:bookmarkEnd w:id="0"/>
     </w:p>
     <w:p>
       <w:pPr>
@@ -95,12 +141,7 @@
         </w:numPr>
       </w:pPr>
       <w:r>
-        <w:t>Use the ST operand to store stuff to dat</w:t>
-      </w:r>
-      <w:bookmarkStart w:id="0" w:name="_GoBack"/>
-      <w:bookmarkEnd w:id="0"/>
-      <w:r>
-        <w:t xml:space="preserve">a memory, only doing so if </w:t>
+        <w:t xml:space="preserve">Use the ST operand to store stuff to data memory, only doing so if </w:t>
       </w:r>
       <w:proofErr w:type="spellStart"/>
       <w:r>
@@ -146,25 +187,7 @@
           <w:rPr>
             <w:rFonts w:ascii="Cambria Math" w:hAnsi="Cambria Math"/>
           </w:rPr>
-          <m:t>0x2281=88</m:t>
-        </m:r>
-        <m:r>
-          <m:rPr>
-            <m:sty m:val="p"/>
-          </m:rPr>
-          <w:rPr>
-            <w:rFonts w:ascii="Cambria Math" w:hAnsi="Cambria Math"/>
-          </w:rPr>
-          <m:t>33</m:t>
-        </m:r>
-        <m:r>
-          <m:rPr>
-            <m:sty m:val="p"/>
-          </m:rPr>
-          <w:rPr>
-            <w:rFonts w:ascii="Cambria Math" w:hAnsi="Cambria Math"/>
-          </w:rPr>
-          <m:t>D</m:t>
+          <m:t>0x2281=8833D</m:t>
         </m:r>
       </m:oMath>
       <w:r>
@@ -1351,7 +1374,7 @@
 </file>
 
 <file path=customXml/itemProps1.xml><?xml version="1.0" encoding="utf-8"?>
-<ds:datastoreItem xmlns:ds="http://schemas.openxmlformats.org/officeDocument/2006/customXml" ds:itemID="{3A1790FE-0072-4089-82C1-425573649891}">
+<ds:datastoreItem xmlns:ds="http://schemas.openxmlformats.org/officeDocument/2006/customXml" ds:itemID="{4A508C78-AFBF-46B1-A0F4-7E89B223C97A}">
   <ds:schemaRefs>
     <ds:schemaRef ds:uri="http://schemas.openxmlformats.org/officeDocument/2006/bibliography"/>
   </ds:schemaRefs>

</xml_diff>